<commit_message>
docs: Adicionando documento do projeto
</commit_message>
<xml_diff>
--- a/Devops e Cloud Computing.docx
+++ b/Devops e Cloud Computing.docx
@@ -115,8 +115,18 @@
           <w:sz w:val="36"/>
           <w:szCs w:val="36"/>
         </w:rPr>
-        <w:t>Challenge OdontoPrev</w:t>
-      </w:r>
+        <w:t xml:space="preserve">Challenge </w:t>
+      </w:r>
+      <w:proofErr w:type="spellStart"/>
+      <w:r>
+        <w:rPr>
+          <w:rFonts w:ascii="Calibri" w:hAnsi="Calibri" w:cs="Calibri"/>
+          <w:sz w:val="36"/>
+          <w:szCs w:val="36"/>
+        </w:rPr>
+        <w:t>OdontoPrev</w:t>
+      </w:r>
+      <w:proofErr w:type="spellEnd"/>
     </w:p>
     <w:p>
       <w:pPr>
@@ -617,6 +627,7 @@
           <w:bCs/>
           <w:sz w:val="36"/>
           <w:szCs w:val="36"/>
+          <w:lang w:val="pt-BR"/>
         </w:rPr>
       </w:pPr>
       <w:r>
@@ -626,6 +637,7 @@
           <w:bCs/>
           <w:sz w:val="36"/>
           <w:szCs w:val="36"/>
+          <w:lang w:val="pt-BR"/>
         </w:rPr>
         <w:lastRenderedPageBreak/>
         <w:t>Descrição da Solução</w:t>
@@ -638,13 +650,15 @@
           <w:rFonts w:ascii="Calibri" w:hAnsi="Calibri" w:cs="Calibri"/>
           <w:sz w:val="28"/>
           <w:szCs w:val="28"/>
-        </w:rPr>
-      </w:pPr>
-      <w:r>
-        <w:rPr>
-          <w:rFonts w:ascii="Calibri" w:hAnsi="Calibri" w:cs="Calibri"/>
-          <w:sz w:val="28"/>
-          <w:szCs w:val="28"/>
+          <w:lang w:val="pt-BR"/>
+        </w:rPr>
+      </w:pPr>
+      <w:r>
+        <w:rPr>
+          <w:rFonts w:ascii="Calibri" w:hAnsi="Calibri" w:cs="Calibri"/>
+          <w:sz w:val="28"/>
+          <w:szCs w:val="28"/>
+          <w:lang w:val="pt-BR"/>
         </w:rPr>
         <w:t>Este projeto consiste em uma </w:t>
       </w:r>
@@ -655,6 +669,7 @@
           <w:bCs/>
           <w:sz w:val="28"/>
           <w:szCs w:val="28"/>
+          <w:lang w:val="pt-BR"/>
         </w:rPr>
         <w:t>API desenvolvida em ASP.NET Core</w:t>
       </w:r>
@@ -663,6 +678,7 @@
           <w:rFonts w:ascii="Calibri" w:hAnsi="Calibri" w:cs="Calibri"/>
           <w:sz w:val="28"/>
           <w:szCs w:val="28"/>
+          <w:lang w:val="pt-BR"/>
         </w:rPr>
         <w:t>, projetada para gerenciar e controlar dados de </w:t>
       </w:r>
@@ -673,6 +689,7 @@
           <w:bCs/>
           <w:sz w:val="28"/>
           <w:szCs w:val="28"/>
+          <w:lang w:val="pt-BR"/>
         </w:rPr>
         <w:t>analistas e dentistas</w:t>
       </w:r>
@@ -681,6 +698,7 @@
           <w:rFonts w:ascii="Calibri" w:hAnsi="Calibri" w:cs="Calibri"/>
           <w:sz w:val="28"/>
           <w:szCs w:val="28"/>
+          <w:lang w:val="pt-BR"/>
         </w:rPr>
         <w:t> de forma eficiente. A API utiliza o </w:t>
       </w:r>
@@ -691,16 +709,71 @@
           <w:bCs/>
           <w:sz w:val="28"/>
           <w:szCs w:val="28"/>
-        </w:rPr>
-        <w:t>Swagger/OpenAPI</w:t>
-      </w:r>
-      <w:r>
-        <w:rPr>
-          <w:rFonts w:ascii="Calibri" w:hAnsi="Calibri" w:cs="Calibri"/>
-          <w:sz w:val="28"/>
-          <w:szCs w:val="28"/>
-        </w:rPr>
-        <w:t> para documentação e exploração de endpoints, proporcionando uma interface interativa que facilita o teste e a integração dos serviços disponíveis. A configuração inicial do projeto inclui a criação de controladores, a integração do Swagger para geração automática de documentação e o uso de anotações para enriquecer os detalhes dos endpoints, garantindo clareza e precisão na descrição das funcionalidades.</w:t>
+          <w:lang w:val="pt-BR"/>
+        </w:rPr>
+        <w:t>Swagger/</w:t>
+      </w:r>
+      <w:proofErr w:type="spellStart"/>
+      <w:r>
+        <w:rPr>
+          <w:rFonts w:ascii="Calibri" w:hAnsi="Calibri" w:cs="Calibri"/>
+          <w:b/>
+          <w:bCs/>
+          <w:sz w:val="28"/>
+          <w:szCs w:val="28"/>
+          <w:lang w:val="pt-BR"/>
+        </w:rPr>
+        <w:t>OpenAPI</w:t>
+      </w:r>
+      <w:proofErr w:type="spellEnd"/>
+      <w:r>
+        <w:rPr>
+          <w:rFonts w:ascii="Calibri" w:hAnsi="Calibri" w:cs="Calibri"/>
+          <w:sz w:val="28"/>
+          <w:szCs w:val="28"/>
+          <w:lang w:val="pt-BR"/>
+        </w:rPr>
+        <w:t xml:space="preserve"> para documentação e exploração de </w:t>
+      </w:r>
+      <w:proofErr w:type="spellStart"/>
+      <w:r>
+        <w:rPr>
+          <w:rFonts w:ascii="Calibri" w:hAnsi="Calibri" w:cs="Calibri"/>
+          <w:sz w:val="28"/>
+          <w:szCs w:val="28"/>
+          <w:lang w:val="pt-BR"/>
+        </w:rPr>
+        <w:t>endpoints</w:t>
+      </w:r>
+      <w:proofErr w:type="spellEnd"/>
+      <w:r>
+        <w:rPr>
+          <w:rFonts w:ascii="Calibri" w:hAnsi="Calibri" w:cs="Calibri"/>
+          <w:sz w:val="28"/>
+          <w:szCs w:val="28"/>
+          <w:lang w:val="pt-BR"/>
+        </w:rPr>
+        <w:t xml:space="preserve">, proporcionando uma interface interativa que facilita o teste e a integração dos serviços disponíveis. A configuração inicial do projeto inclui a criação de controladores, a integração do Swagger para geração automática de documentação e o uso de anotações para enriquecer os detalhes dos </w:t>
+      </w:r>
+      <w:proofErr w:type="spellStart"/>
+      <w:r>
+        <w:rPr>
+          <w:rFonts w:ascii="Calibri" w:hAnsi="Calibri" w:cs="Calibri"/>
+          <w:sz w:val="28"/>
+          <w:szCs w:val="28"/>
+          <w:lang w:val="pt-BR"/>
+        </w:rPr>
+        <w:t>endpoints</w:t>
+      </w:r>
+      <w:proofErr w:type="spellEnd"/>
+      <w:r>
+        <w:rPr>
+          <w:rFonts w:ascii="Calibri" w:hAnsi="Calibri" w:cs="Calibri"/>
+          <w:sz w:val="28"/>
+          <w:szCs w:val="28"/>
+          <w:lang w:val="pt-BR"/>
+        </w:rPr>
+        <w:t>, garantindo clareza e precisão na descrição das funcionalidades.</w:t>
       </w:r>
     </w:p>
     <w:p>
@@ -714,15 +787,49 @@
           <w:szCs w:val="28"/>
         </w:rPr>
       </w:pPr>
-      <w:r>
-        <w:rPr>
-          <w:rFonts w:ascii="Calibri" w:hAnsi="Calibri" w:cs="Calibri"/>
-          <w:b/>
-          <w:bCs/>
-          <w:sz w:val="28"/>
-          <w:szCs w:val="28"/>
-        </w:rPr>
-        <w:t>Principais Características:</w:t>
+      <w:proofErr w:type="spellStart"/>
+      <w:r>
+        <w:rPr>
+          <w:rFonts w:ascii="Calibri" w:hAnsi="Calibri" w:cs="Calibri"/>
+          <w:b/>
+          <w:bCs/>
+          <w:sz w:val="28"/>
+          <w:szCs w:val="28"/>
+        </w:rPr>
+        <w:t>Principais</w:t>
+      </w:r>
+      <w:proofErr w:type="spellEnd"/>
+      <w:r>
+        <w:rPr>
+          <w:rFonts w:ascii="Calibri" w:hAnsi="Calibri" w:cs="Calibri"/>
+          <w:b/>
+          <w:bCs/>
+          <w:sz w:val="28"/>
+          <w:szCs w:val="28"/>
+        </w:rPr>
+        <w:t xml:space="preserve"> </w:t>
+      </w:r>
+      <w:proofErr w:type="spellStart"/>
+      <w:r>
+        <w:rPr>
+          <w:rFonts w:ascii="Calibri" w:hAnsi="Calibri" w:cs="Calibri"/>
+          <w:b/>
+          <w:bCs/>
+          <w:sz w:val="28"/>
+          <w:szCs w:val="28"/>
+        </w:rPr>
+        <w:t>Características</w:t>
+      </w:r>
+      <w:proofErr w:type="spellEnd"/>
+      <w:r>
+        <w:rPr>
+          <w:rFonts w:ascii="Calibri" w:hAnsi="Calibri" w:cs="Calibri"/>
+          <w:b/>
+          <w:bCs/>
+          <w:sz w:val="28"/>
+          <w:szCs w:val="28"/>
+        </w:rPr>
+        <w:t>:</w:t>
       </w:r>
     </w:p>
     <w:p>
@@ -736,15 +843,17 @@
           <w:rFonts w:ascii="Calibri" w:hAnsi="Calibri" w:cs="Calibri"/>
           <w:sz w:val="28"/>
           <w:szCs w:val="28"/>
-        </w:rPr>
-      </w:pPr>
-      <w:r>
-        <w:rPr>
-          <w:rFonts w:ascii="Calibri" w:hAnsi="Calibri" w:cs="Calibri"/>
-          <w:b/>
-          <w:bCs/>
-          <w:sz w:val="28"/>
-          <w:szCs w:val="28"/>
+          <w:lang w:val="pt-BR"/>
+        </w:rPr>
+      </w:pPr>
+      <w:r>
+        <w:rPr>
+          <w:rFonts w:ascii="Calibri" w:hAnsi="Calibri" w:cs="Calibri"/>
+          <w:b/>
+          <w:bCs/>
+          <w:sz w:val="28"/>
+          <w:szCs w:val="28"/>
+          <w:lang w:val="pt-BR"/>
         </w:rPr>
         <w:t>Framework</w:t>
       </w:r>
@@ -753,6 +862,7 @@
           <w:rFonts w:ascii="Calibri" w:hAnsi="Calibri" w:cs="Calibri"/>
           <w:sz w:val="28"/>
           <w:szCs w:val="28"/>
+          <w:lang w:val="pt-BR"/>
         </w:rPr>
         <w:t>: ASP.NET Core (multiplataforma, moderno e de alto desempenho).</w:t>
       </w:r>
@@ -768,15 +878,17 @@
           <w:rFonts w:ascii="Calibri" w:hAnsi="Calibri" w:cs="Calibri"/>
           <w:sz w:val="28"/>
           <w:szCs w:val="28"/>
-        </w:rPr>
-      </w:pPr>
-      <w:r>
-        <w:rPr>
-          <w:rFonts w:ascii="Calibri" w:hAnsi="Calibri" w:cs="Calibri"/>
-          <w:b/>
-          <w:bCs/>
-          <w:sz w:val="28"/>
-          <w:szCs w:val="28"/>
+          <w:lang w:val="pt-BR"/>
+        </w:rPr>
+      </w:pPr>
+      <w:r>
+        <w:rPr>
+          <w:rFonts w:ascii="Calibri" w:hAnsi="Calibri" w:cs="Calibri"/>
+          <w:b/>
+          <w:bCs/>
+          <w:sz w:val="28"/>
+          <w:szCs w:val="28"/>
+          <w:lang w:val="pt-BR"/>
         </w:rPr>
         <w:t>Versão do C#</w:t>
       </w:r>
@@ -785,6 +897,7 @@
           <w:rFonts w:ascii="Calibri" w:hAnsi="Calibri" w:cs="Calibri"/>
           <w:sz w:val="28"/>
           <w:szCs w:val="28"/>
+          <w:lang w:val="pt-BR"/>
         </w:rPr>
         <w:t>: 12.0 (com recursos avançados e melhorias de produtividade).</w:t>
       </w:r>
@@ -800,15 +913,17 @@
           <w:rFonts w:ascii="Calibri" w:hAnsi="Calibri" w:cs="Calibri"/>
           <w:sz w:val="28"/>
           <w:szCs w:val="28"/>
-        </w:rPr>
-      </w:pPr>
-      <w:r>
-        <w:rPr>
-          <w:rFonts w:ascii="Calibri" w:hAnsi="Calibri" w:cs="Calibri"/>
-          <w:b/>
-          <w:bCs/>
-          <w:sz w:val="28"/>
-          <w:szCs w:val="28"/>
+          <w:lang w:val="pt-BR"/>
+        </w:rPr>
+      </w:pPr>
+      <w:r>
+        <w:rPr>
+          <w:rFonts w:ascii="Calibri" w:hAnsi="Calibri" w:cs="Calibri"/>
+          <w:b/>
+          <w:bCs/>
+          <w:sz w:val="28"/>
+          <w:szCs w:val="28"/>
+          <w:lang w:val="pt-BR"/>
         </w:rPr>
         <w:t>Target .NET</w:t>
       </w:r>
@@ -817,6 +932,7 @@
           <w:rFonts w:ascii="Calibri" w:hAnsi="Calibri" w:cs="Calibri"/>
           <w:sz w:val="28"/>
           <w:szCs w:val="28"/>
+          <w:lang w:val="pt-BR"/>
         </w:rPr>
         <w:t>: .NET 8 (última versão, com otimizações de desempenho e segurança).</w:t>
       </w:r>
@@ -832,15 +948,17 @@
           <w:rFonts w:ascii="Calibri" w:hAnsi="Calibri" w:cs="Calibri"/>
           <w:sz w:val="28"/>
           <w:szCs w:val="28"/>
-        </w:rPr>
-      </w:pPr>
-      <w:r>
-        <w:rPr>
-          <w:rFonts w:ascii="Calibri" w:hAnsi="Calibri" w:cs="Calibri"/>
-          <w:b/>
-          <w:bCs/>
-          <w:sz w:val="28"/>
-          <w:szCs w:val="28"/>
+          <w:lang w:val="pt-BR"/>
+        </w:rPr>
+      </w:pPr>
+      <w:r>
+        <w:rPr>
+          <w:rFonts w:ascii="Calibri" w:hAnsi="Calibri" w:cs="Calibri"/>
+          <w:b/>
+          <w:bCs/>
+          <w:sz w:val="28"/>
+          <w:szCs w:val="28"/>
+          <w:lang w:val="pt-BR"/>
         </w:rPr>
         <w:t>Documentação</w:t>
       </w:r>
@@ -849,8 +967,49 @@
           <w:rFonts w:ascii="Calibri" w:hAnsi="Calibri" w:cs="Calibri"/>
           <w:sz w:val="28"/>
           <w:szCs w:val="28"/>
-        </w:rPr>
-        <w:t>: Swagger/OpenAPI para documentação interativa e exploração de endpoints.</w:t>
+          <w:lang w:val="pt-BR"/>
+        </w:rPr>
+        <w:t>: Swagger/</w:t>
+      </w:r>
+      <w:proofErr w:type="spellStart"/>
+      <w:r>
+        <w:rPr>
+          <w:rFonts w:ascii="Calibri" w:hAnsi="Calibri" w:cs="Calibri"/>
+          <w:sz w:val="28"/>
+          <w:szCs w:val="28"/>
+          <w:lang w:val="pt-BR"/>
+        </w:rPr>
+        <w:t>OpenAPI</w:t>
+      </w:r>
+      <w:proofErr w:type="spellEnd"/>
+      <w:r>
+        <w:rPr>
+          <w:rFonts w:ascii="Calibri" w:hAnsi="Calibri" w:cs="Calibri"/>
+          <w:sz w:val="28"/>
+          <w:szCs w:val="28"/>
+          <w:lang w:val="pt-BR"/>
+        </w:rPr>
+        <w:t xml:space="preserve"> para documentação interativa e exploração de </w:t>
+      </w:r>
+      <w:proofErr w:type="spellStart"/>
+      <w:r>
+        <w:rPr>
+          <w:rFonts w:ascii="Calibri" w:hAnsi="Calibri" w:cs="Calibri"/>
+          <w:sz w:val="28"/>
+          <w:szCs w:val="28"/>
+          <w:lang w:val="pt-BR"/>
+        </w:rPr>
+        <w:t>endpoints</w:t>
+      </w:r>
+      <w:proofErr w:type="spellEnd"/>
+      <w:r>
+        <w:rPr>
+          <w:rFonts w:ascii="Calibri" w:hAnsi="Calibri" w:cs="Calibri"/>
+          <w:sz w:val="28"/>
+          <w:szCs w:val="28"/>
+          <w:lang w:val="pt-BR"/>
+        </w:rPr>
+        <w:t>.</w:t>
       </w:r>
     </w:p>
     <w:p>
@@ -860,6 +1019,7 @@
           <w:rFonts w:ascii="Calibri" w:hAnsi="Calibri" w:cs="Calibri"/>
           <w:sz w:val="28"/>
           <w:szCs w:val="28"/>
+          <w:lang w:val="pt-BR"/>
         </w:rPr>
       </w:pPr>
     </w:p>
@@ -872,6 +1032,7 @@
           <w:bCs/>
           <w:sz w:val="28"/>
           <w:szCs w:val="28"/>
+          <w:lang w:val="pt-BR"/>
         </w:rPr>
       </w:pPr>
     </w:p>
@@ -884,6 +1045,7 @@
           <w:bCs/>
           <w:sz w:val="28"/>
           <w:szCs w:val="28"/>
+          <w:lang w:val="pt-BR"/>
         </w:rPr>
       </w:pPr>
     </w:p>
@@ -896,6 +1058,7 @@
           <w:bCs/>
           <w:sz w:val="28"/>
           <w:szCs w:val="28"/>
+          <w:lang w:val="pt-BR"/>
         </w:rPr>
       </w:pPr>
     </w:p>
@@ -908,6 +1071,7 @@
           <w:bCs/>
           <w:sz w:val="28"/>
           <w:szCs w:val="28"/>
+          <w:lang w:val="pt-BR"/>
         </w:rPr>
       </w:pPr>
     </w:p>
@@ -920,6 +1084,7 @@
           <w:bCs/>
           <w:sz w:val="28"/>
           <w:szCs w:val="28"/>
+          <w:lang w:val="pt-BR"/>
         </w:rPr>
       </w:pPr>
     </w:p>
@@ -932,6 +1097,7 @@
           <w:bCs/>
           <w:sz w:val="28"/>
           <w:szCs w:val="28"/>
+          <w:lang w:val="pt-BR"/>
         </w:rPr>
       </w:pPr>
     </w:p>
@@ -944,6 +1110,7 @@
           <w:bCs/>
           <w:sz w:val="28"/>
           <w:szCs w:val="28"/>
+          <w:lang w:val="pt-BR"/>
         </w:rPr>
       </w:pPr>
     </w:p>
@@ -956,15 +1123,17 @@
           <w:bCs/>
           <w:sz w:val="28"/>
           <w:szCs w:val="28"/>
-        </w:rPr>
-      </w:pPr>
-      <w:r>
-        <w:rPr>
-          <w:rFonts w:ascii="Calibri" w:hAnsi="Calibri" w:cs="Calibri"/>
-          <w:b/>
-          <w:bCs/>
-          <w:sz w:val="28"/>
-          <w:szCs w:val="28"/>
+          <w:lang w:val="pt-BR"/>
+        </w:rPr>
+      </w:pPr>
+      <w:r>
+        <w:rPr>
+          <w:rFonts w:ascii="Calibri" w:hAnsi="Calibri" w:cs="Calibri"/>
+          <w:b/>
+          <w:bCs/>
+          <w:sz w:val="28"/>
+          <w:szCs w:val="28"/>
+          <w:lang w:val="pt-BR"/>
         </w:rPr>
         <w:lastRenderedPageBreak/>
         <w:t>Benefícios da Solução</w:t>
@@ -984,8 +1153,89 @@
           <w:rFonts w:ascii="Calibri" w:hAnsi="Calibri" w:cs="Calibri"/>
           <w:sz w:val="28"/>
           <w:szCs w:val="28"/>
-        </w:rPr>
-        <w:t>A implementação desta API trará uma série de vantagens estratégicas para o negócio, impulsionando a eficiência operacional e a qualidade dos processos. Entre os principais benefícios estão:</w:t>
+          <w:lang w:val="pt-BR"/>
+        </w:rPr>
+        <w:t xml:space="preserve">A implementação desta API trará uma série de vantagens estratégicas para o negócio, impulsionando a eficiência operacional e a qualidade dos processos. </w:t>
+      </w:r>
+      <w:r>
+        <w:rPr>
+          <w:rFonts w:ascii="Calibri" w:hAnsi="Calibri" w:cs="Calibri"/>
+          <w:sz w:val="28"/>
+          <w:szCs w:val="28"/>
+        </w:rPr>
+        <w:t xml:space="preserve">Entre </w:t>
+      </w:r>
+      <w:proofErr w:type="spellStart"/>
+      <w:r>
+        <w:rPr>
+          <w:rFonts w:ascii="Calibri" w:hAnsi="Calibri" w:cs="Calibri"/>
+          <w:sz w:val="28"/>
+          <w:szCs w:val="28"/>
+        </w:rPr>
+        <w:t>os</w:t>
+      </w:r>
+      <w:proofErr w:type="spellEnd"/>
+      <w:r>
+        <w:rPr>
+          <w:rFonts w:ascii="Calibri" w:hAnsi="Calibri" w:cs="Calibri"/>
+          <w:sz w:val="28"/>
+          <w:szCs w:val="28"/>
+        </w:rPr>
+        <w:t xml:space="preserve"> </w:t>
+      </w:r>
+      <w:proofErr w:type="spellStart"/>
+      <w:r>
+        <w:rPr>
+          <w:rFonts w:ascii="Calibri" w:hAnsi="Calibri" w:cs="Calibri"/>
+          <w:sz w:val="28"/>
+          <w:szCs w:val="28"/>
+        </w:rPr>
+        <w:t>principais</w:t>
+      </w:r>
+      <w:proofErr w:type="spellEnd"/>
+      <w:r>
+        <w:rPr>
+          <w:rFonts w:ascii="Calibri" w:hAnsi="Calibri" w:cs="Calibri"/>
+          <w:sz w:val="28"/>
+          <w:szCs w:val="28"/>
+        </w:rPr>
+        <w:t xml:space="preserve"> </w:t>
+      </w:r>
+      <w:proofErr w:type="spellStart"/>
+      <w:r>
+        <w:rPr>
+          <w:rFonts w:ascii="Calibri" w:hAnsi="Calibri" w:cs="Calibri"/>
+          <w:sz w:val="28"/>
+          <w:szCs w:val="28"/>
+        </w:rPr>
+        <w:t>benefícios</w:t>
+      </w:r>
+      <w:proofErr w:type="spellEnd"/>
+      <w:r>
+        <w:rPr>
+          <w:rFonts w:ascii="Calibri" w:hAnsi="Calibri" w:cs="Calibri"/>
+          <w:sz w:val="28"/>
+          <w:szCs w:val="28"/>
+        </w:rPr>
+        <w:t xml:space="preserve"> </w:t>
+      </w:r>
+      <w:proofErr w:type="spellStart"/>
+      <w:r>
+        <w:rPr>
+          <w:rFonts w:ascii="Calibri" w:hAnsi="Calibri" w:cs="Calibri"/>
+          <w:sz w:val="28"/>
+          <w:szCs w:val="28"/>
+        </w:rPr>
+        <w:t>estão</w:t>
+      </w:r>
+      <w:proofErr w:type="spellEnd"/>
+      <w:r>
+        <w:rPr>
+          <w:rFonts w:ascii="Calibri" w:hAnsi="Calibri" w:cs="Calibri"/>
+          <w:sz w:val="28"/>
+          <w:szCs w:val="28"/>
+        </w:rPr>
+        <w:t>:</w:t>
       </w:r>
     </w:p>
     <w:p>
@@ -999,15 +1249,17 @@
           <w:rFonts w:ascii="Calibri" w:hAnsi="Calibri" w:cs="Calibri"/>
           <w:sz w:val="28"/>
           <w:szCs w:val="28"/>
-        </w:rPr>
-      </w:pPr>
-      <w:r>
-        <w:rPr>
-          <w:rFonts w:ascii="Calibri" w:hAnsi="Calibri" w:cs="Calibri"/>
-          <w:b/>
-          <w:bCs/>
-          <w:sz w:val="28"/>
-          <w:szCs w:val="28"/>
+          <w:lang w:val="pt-BR"/>
+        </w:rPr>
+      </w:pPr>
+      <w:r>
+        <w:rPr>
+          <w:rFonts w:ascii="Calibri" w:hAnsi="Calibri" w:cs="Calibri"/>
+          <w:b/>
+          <w:bCs/>
+          <w:sz w:val="28"/>
+          <w:szCs w:val="28"/>
+          <w:lang w:val="pt-BR"/>
         </w:rPr>
         <w:t>Automatização de Processos</w:t>
       </w:r>
@@ -1016,6 +1268,7 @@
           <w:rFonts w:ascii="Calibri" w:hAnsi="Calibri" w:cs="Calibri"/>
           <w:sz w:val="28"/>
           <w:szCs w:val="28"/>
+          <w:lang w:val="pt-BR"/>
         </w:rPr>
         <w:t>: A API reduzirá a necessidade de tarefas manuais repetitivas, permitindo que analistas e dentistas foquem em atividades de maior valor agregado.</w:t>
       </w:r>
@@ -1031,15 +1284,17 @@
           <w:rFonts w:ascii="Calibri" w:hAnsi="Calibri" w:cs="Calibri"/>
           <w:sz w:val="28"/>
           <w:szCs w:val="28"/>
-        </w:rPr>
-      </w:pPr>
-      <w:r>
-        <w:rPr>
-          <w:rFonts w:ascii="Calibri" w:hAnsi="Calibri" w:cs="Calibri"/>
-          <w:b/>
-          <w:bCs/>
-          <w:sz w:val="28"/>
-          <w:szCs w:val="28"/>
+          <w:lang w:val="pt-BR"/>
+        </w:rPr>
+      </w:pPr>
+      <w:r>
+        <w:rPr>
+          <w:rFonts w:ascii="Calibri" w:hAnsi="Calibri" w:cs="Calibri"/>
+          <w:b/>
+          <w:bCs/>
+          <w:sz w:val="28"/>
+          <w:szCs w:val="28"/>
+          <w:lang w:val="pt-BR"/>
         </w:rPr>
         <w:t>Integração Simplificada</w:t>
       </w:r>
@@ -1048,6 +1303,7 @@
           <w:rFonts w:ascii="Calibri" w:hAnsi="Calibri" w:cs="Calibri"/>
           <w:sz w:val="28"/>
           <w:szCs w:val="28"/>
+          <w:lang w:val="pt-BR"/>
         </w:rPr>
         <w:t>: A solução facilita a conexão com outros sistemas, otimizando o fluxo de trabalho e reduzindo o tempo necessário para a execução de processos.</w:t>
       </w:r>
@@ -1063,15 +1319,17 @@
           <w:rFonts w:ascii="Calibri" w:hAnsi="Calibri" w:cs="Calibri"/>
           <w:sz w:val="28"/>
           <w:szCs w:val="28"/>
-        </w:rPr>
-      </w:pPr>
-      <w:r>
-        <w:rPr>
-          <w:rFonts w:ascii="Calibri" w:hAnsi="Calibri" w:cs="Calibri"/>
-          <w:b/>
-          <w:bCs/>
-          <w:sz w:val="28"/>
-          <w:szCs w:val="28"/>
+          <w:lang w:val="pt-BR"/>
+        </w:rPr>
+      </w:pPr>
+      <w:r>
+        <w:rPr>
+          <w:rFonts w:ascii="Calibri" w:hAnsi="Calibri" w:cs="Calibri"/>
+          <w:b/>
+          <w:bCs/>
+          <w:sz w:val="28"/>
+          <w:szCs w:val="28"/>
+          <w:lang w:val="pt-BR"/>
         </w:rPr>
         <w:t>Centralização e Padronização de Dados</w:t>
       </w:r>
@@ -1080,6 +1338,7 @@
           <w:rFonts w:ascii="Calibri" w:hAnsi="Calibri" w:cs="Calibri"/>
           <w:sz w:val="28"/>
           <w:szCs w:val="28"/>
+          <w:lang w:val="pt-BR"/>
         </w:rPr>
         <w:t>: A centralização das informações em uma única plataforma garante maior precisão e consistência, minimizando erros e redundâncias.</w:t>
       </w:r>
@@ -1095,15 +1354,17 @@
           <w:rFonts w:ascii="Calibri" w:hAnsi="Calibri" w:cs="Calibri"/>
           <w:sz w:val="28"/>
           <w:szCs w:val="28"/>
-        </w:rPr>
-      </w:pPr>
-      <w:r>
-        <w:rPr>
-          <w:rFonts w:ascii="Calibri" w:hAnsi="Calibri" w:cs="Calibri"/>
-          <w:b/>
-          <w:bCs/>
-          <w:sz w:val="28"/>
-          <w:szCs w:val="28"/>
+          <w:lang w:val="pt-BR"/>
+        </w:rPr>
+      </w:pPr>
+      <w:r>
+        <w:rPr>
+          <w:rFonts w:ascii="Calibri" w:hAnsi="Calibri" w:cs="Calibri"/>
+          <w:b/>
+          <w:bCs/>
+          <w:sz w:val="28"/>
+          <w:szCs w:val="28"/>
+          <w:lang w:val="pt-BR"/>
         </w:rPr>
         <w:t>Escalabilidade e Flexibilidade</w:t>
       </w:r>
@@ -1112,6 +1373,7 @@
           <w:rFonts w:ascii="Calibri" w:hAnsi="Calibri" w:cs="Calibri"/>
           <w:sz w:val="28"/>
           <w:szCs w:val="28"/>
+          <w:lang w:val="pt-BR"/>
         </w:rPr>
         <w:t>: Desenvolvida em </w:t>
       </w:r>
@@ -1122,6 +1384,7 @@
           <w:bCs/>
           <w:sz w:val="28"/>
           <w:szCs w:val="28"/>
+          <w:lang w:val="pt-BR"/>
         </w:rPr>
         <w:t>ASP.NET Core</w:t>
       </w:r>
@@ -1130,6 +1393,7 @@
           <w:rFonts w:ascii="Calibri" w:hAnsi="Calibri" w:cs="Calibri"/>
           <w:sz w:val="28"/>
           <w:szCs w:val="28"/>
+          <w:lang w:val="pt-BR"/>
         </w:rPr>
         <w:t>, a API é altamente escalável e adaptável, permitindo que cresça conforme as demandas do negócio.</w:t>
       </w:r>
@@ -1145,15 +1409,17 @@
           <w:rFonts w:ascii="Calibri" w:hAnsi="Calibri" w:cs="Calibri"/>
           <w:sz w:val="28"/>
           <w:szCs w:val="28"/>
-        </w:rPr>
-      </w:pPr>
-      <w:r>
-        <w:rPr>
-          <w:rFonts w:ascii="Calibri" w:hAnsi="Calibri" w:cs="Calibri"/>
-          <w:b/>
-          <w:bCs/>
-          <w:sz w:val="28"/>
-          <w:szCs w:val="28"/>
+          <w:lang w:val="pt-BR"/>
+        </w:rPr>
+      </w:pPr>
+      <w:r>
+        <w:rPr>
+          <w:rFonts w:ascii="Calibri" w:hAnsi="Calibri" w:cs="Calibri"/>
+          <w:b/>
+          <w:bCs/>
+          <w:sz w:val="28"/>
+          <w:szCs w:val="28"/>
+          <w:lang w:val="pt-BR"/>
         </w:rPr>
         <w:t>Experiência do Usuário Aprimorada</w:t>
       </w:r>
@@ -1162,8 +1428,29 @@
           <w:rFonts w:ascii="Calibri" w:hAnsi="Calibri" w:cs="Calibri"/>
           <w:sz w:val="28"/>
           <w:szCs w:val="28"/>
-        </w:rPr>
-        <w:t>: A documentação detalhada e a interface amigável do Swagger/OpenAPI tornam a API fácil de usar e integrar, melhorando a experiência dos desenvolvedores e usuários finais.</w:t>
+          <w:lang w:val="pt-BR"/>
+        </w:rPr>
+        <w:t>: A documentação detalhada e a interface amigável do Swagger/</w:t>
+      </w:r>
+      <w:proofErr w:type="spellStart"/>
+      <w:r>
+        <w:rPr>
+          <w:rFonts w:ascii="Calibri" w:hAnsi="Calibri" w:cs="Calibri"/>
+          <w:sz w:val="28"/>
+          <w:szCs w:val="28"/>
+          <w:lang w:val="pt-BR"/>
+        </w:rPr>
+        <w:t>OpenAPI</w:t>
+      </w:r>
+      <w:proofErr w:type="spellEnd"/>
+      <w:r>
+        <w:rPr>
+          <w:rFonts w:ascii="Calibri" w:hAnsi="Calibri" w:cs="Calibri"/>
+          <w:sz w:val="28"/>
+          <w:szCs w:val="28"/>
+          <w:lang w:val="pt-BR"/>
+        </w:rPr>
+        <w:t xml:space="preserve"> tornam a API fácil de usar e integrar, melhorando a experiência dos desenvolvedores e usuários finais.</w:t>
       </w:r>
     </w:p>
     <w:p>
@@ -1177,15 +1464,17 @@
           <w:rFonts w:ascii="Calibri" w:hAnsi="Calibri" w:cs="Calibri"/>
           <w:sz w:val="28"/>
           <w:szCs w:val="28"/>
-        </w:rPr>
-      </w:pPr>
-      <w:r>
-        <w:rPr>
-          <w:rFonts w:ascii="Calibri" w:hAnsi="Calibri" w:cs="Calibri"/>
-          <w:b/>
-          <w:bCs/>
-          <w:sz w:val="28"/>
-          <w:szCs w:val="28"/>
+          <w:lang w:val="pt-BR"/>
+        </w:rPr>
+      </w:pPr>
+      <w:r>
+        <w:rPr>
+          <w:rFonts w:ascii="Calibri" w:hAnsi="Calibri" w:cs="Calibri"/>
+          <w:b/>
+          <w:bCs/>
+          <w:sz w:val="28"/>
+          <w:szCs w:val="28"/>
+          <w:lang w:val="pt-BR"/>
         </w:rPr>
         <w:t>Segurança Reforçada</w:t>
       </w:r>
@@ -1194,6 +1483,7 @@
           <w:rFonts w:ascii="Calibri" w:hAnsi="Calibri" w:cs="Calibri"/>
           <w:sz w:val="28"/>
           <w:szCs w:val="28"/>
+          <w:lang w:val="pt-BR"/>
         </w:rPr>
         <w:t>: A API utiliza </w:t>
       </w:r>
@@ -1204,6 +1494,7 @@
           <w:bCs/>
           <w:sz w:val="28"/>
           <w:szCs w:val="28"/>
+          <w:lang w:val="pt-BR"/>
         </w:rPr>
         <w:t>HTTPS</w:t>
       </w:r>
@@ -1212,6 +1503,7 @@
           <w:rFonts w:ascii="Calibri" w:hAnsi="Calibri" w:cs="Calibri"/>
           <w:sz w:val="28"/>
           <w:szCs w:val="28"/>
+          <w:lang w:val="pt-BR"/>
         </w:rPr>
         <w:t> e mecanismos de autorização para proteger dados sensíveis, garantindo conformidade com padrões de segurança modernos.</w:t>
       </w:r>
@@ -1227,15 +1519,17 @@
           <w:rFonts w:ascii="Calibri" w:hAnsi="Calibri" w:cs="Calibri"/>
           <w:sz w:val="28"/>
           <w:szCs w:val="28"/>
-        </w:rPr>
-      </w:pPr>
-      <w:r>
-        <w:rPr>
-          <w:rFonts w:ascii="Calibri" w:hAnsi="Calibri" w:cs="Calibri"/>
-          <w:b/>
-          <w:bCs/>
-          <w:sz w:val="28"/>
-          <w:szCs w:val="28"/>
+          <w:lang w:val="pt-BR"/>
+        </w:rPr>
+      </w:pPr>
+      <w:r>
+        <w:rPr>
+          <w:rFonts w:ascii="Calibri" w:hAnsi="Calibri" w:cs="Calibri"/>
+          <w:b/>
+          <w:bCs/>
+          <w:sz w:val="28"/>
+          <w:szCs w:val="28"/>
+          <w:lang w:val="pt-BR"/>
         </w:rPr>
         <w:t>Tomada de Decisão Informada</w:t>
       </w:r>
@@ -1244,6 +1538,7 @@
           <w:rFonts w:ascii="Calibri" w:hAnsi="Calibri" w:cs="Calibri"/>
           <w:sz w:val="28"/>
           <w:szCs w:val="28"/>
+          <w:lang w:val="pt-BR"/>
         </w:rPr>
         <w:t>: Com acesso a dados precisos e em tempo real, a API permite decisões mais ágeis e embasadas, contribuindo para a eficácia do negócio.</w:t>
       </w:r>
@@ -1259,15 +1554,17 @@
           <w:rFonts w:ascii="Calibri" w:hAnsi="Calibri" w:cs="Calibri"/>
           <w:sz w:val="28"/>
           <w:szCs w:val="28"/>
-        </w:rPr>
-      </w:pPr>
-      <w:r>
-        <w:rPr>
-          <w:rFonts w:ascii="Calibri" w:hAnsi="Calibri" w:cs="Calibri"/>
-          <w:b/>
-          <w:bCs/>
-          <w:sz w:val="28"/>
-          <w:szCs w:val="28"/>
+          <w:lang w:val="pt-BR"/>
+        </w:rPr>
+      </w:pPr>
+      <w:r>
+        <w:rPr>
+          <w:rFonts w:ascii="Calibri" w:hAnsi="Calibri" w:cs="Calibri"/>
+          <w:b/>
+          <w:bCs/>
+          <w:sz w:val="28"/>
+          <w:szCs w:val="28"/>
+          <w:lang w:val="pt-BR"/>
         </w:rPr>
         <w:t>Redução de Custos</w:t>
       </w:r>
@@ -1276,16 +1573,9 @@
           <w:rFonts w:ascii="Calibri" w:hAnsi="Calibri" w:cs="Calibri"/>
           <w:sz w:val="28"/>
           <w:szCs w:val="28"/>
-        </w:rPr>
-        <w:t>: A automação de processos e a eficiência operacional resultarão em economia de recursos, aumentando a rentabilidade da organização</w:t>
-      </w:r>
-      <w:r>
-        <w:rPr>
-          <w:rFonts w:ascii="Calibri" w:hAnsi="Calibri" w:cs="Calibri"/>
-          <w:sz w:val="28"/>
-          <w:szCs w:val="28"/>
-        </w:rPr>
-        <w:t>.</w:t>
+          <w:lang w:val="pt-BR"/>
+        </w:rPr>
+        <w:t>: A automação de processos e a eficiência operacional resultarão em economia de recursos, aumentando a rentabilidade da organização.</w:t>
       </w:r>
     </w:p>
     <w:p>
@@ -1318,21 +1608,43 @@
           <w:rFonts w:ascii="Calibri" w:hAnsi="Calibri" w:cs="Calibri"/>
           <w:b/>
           <w:bCs/>
-          <w:sz w:val="32"/>
-          <w:szCs w:val="32"/>
-          <w:lang w:val="pt-BR"/>
-        </w:rPr>
-      </w:pPr>
-      <w:r>
-        <w:rPr>
-          <w:rFonts w:ascii="Calibri" w:hAnsi="Calibri" w:cs="Calibri"/>
-          <w:b/>
-          <w:bCs/>
-          <w:sz w:val="28"/>
-          <w:szCs w:val="28"/>
-          <w:lang w:val="pt-BR"/>
-        </w:rPr>
-        <w:t>Link do repositório do GitHub:</w:t>
+          <w:sz w:val="28"/>
+          <w:szCs w:val="28"/>
+          <w:lang w:val="pt-BR"/>
+        </w:rPr>
+      </w:pPr>
+      <w:r>
+        <w:rPr>
+          <w:rFonts w:ascii="Calibri" w:hAnsi="Calibri" w:cs="Calibri"/>
+          <w:b/>
+          <w:bCs/>
+          <w:sz w:val="28"/>
+          <w:szCs w:val="28"/>
+          <w:lang w:val="pt-BR"/>
+        </w:rPr>
+        <w:t xml:space="preserve">Link do repositório </w:t>
+      </w:r>
+      <w:r>
+        <w:rPr>
+          <w:rFonts w:ascii="Calibri" w:hAnsi="Calibri" w:cs="Calibri"/>
+          <w:b/>
+          <w:bCs/>
+          <w:sz w:val="28"/>
+          <w:szCs w:val="28"/>
+          <w:lang w:val="pt-BR"/>
+        </w:rPr>
+        <w:t>do código .net</w:t>
+      </w:r>
+      <w:r>
+        <w:rPr>
+          <w:rFonts w:ascii="Calibri" w:hAnsi="Calibri" w:cs="Calibri"/>
+          <w:b/>
+          <w:bCs/>
+          <w:sz w:val="28"/>
+          <w:szCs w:val="28"/>
+          <w:lang w:val="pt-BR"/>
+        </w:rPr>
+        <w:t>:</w:t>
       </w:r>
       <w:r>
         <w:rPr>
@@ -1353,6 +1665,70 @@
       </w:hyperlink>
       <w:r>
         <w:rPr>
+          <w:lang w:val="pt-BR"/>
+        </w:rPr>
+        <w:br/>
+      </w:r>
+      <w:r>
+        <w:rPr>
+          <w:lang w:val="pt-BR"/>
+        </w:rPr>
+        <w:br/>
+      </w:r>
+      <w:r>
+        <w:rPr>
+          <w:rFonts w:ascii="Calibri" w:hAnsi="Calibri" w:cs="Calibri"/>
+          <w:b/>
+          <w:bCs/>
+          <w:sz w:val="28"/>
+          <w:szCs w:val="28"/>
+          <w:lang w:val="pt-BR"/>
+        </w:rPr>
+        <w:t xml:space="preserve">Link do repositório </w:t>
+      </w:r>
+      <w:r>
+        <w:rPr>
+          <w:rFonts w:ascii="Calibri" w:hAnsi="Calibri" w:cs="Calibri"/>
+          <w:b/>
+          <w:bCs/>
+          <w:sz w:val="28"/>
+          <w:szCs w:val="28"/>
+          <w:lang w:val="pt-BR"/>
+        </w:rPr>
+        <w:t>devops</w:t>
+      </w:r>
+      <w:r>
+        <w:rPr>
+          <w:rFonts w:ascii="Calibri" w:hAnsi="Calibri" w:cs="Calibri"/>
+          <w:b/>
+          <w:bCs/>
+          <w:sz w:val="28"/>
+          <w:szCs w:val="28"/>
+          <w:lang w:val="pt-BR"/>
+        </w:rPr>
+        <w:t>:</w:t>
+      </w:r>
+    </w:p>
+    <w:p>
+      <w:pPr>
+        <w:rPr>
+          <w:rFonts w:ascii="Calibri" w:hAnsi="Calibri" w:cs="Calibri"/>
+          <w:b/>
+          <w:bCs/>
+          <w:sz w:val="32"/>
+          <w:szCs w:val="32"/>
+          <w:lang w:val="pt-BR"/>
+        </w:rPr>
+      </w:pPr>
+      <w:r>
+        <w:rPr>
+          <w:rStyle w:val="Hyperlink"/>
+          <w:lang w:val="pt-BR"/>
+        </w:rPr>
+        <w:t>https://github.com/Luiz1614/Devops-FraudWatch</w:t>
+      </w:r>
+      <w:r>
+        <w:rPr>
           <w:rFonts w:ascii="Calibri" w:hAnsi="Calibri" w:cs="Calibri"/>
           <w:color w:val="45B0E1" w:themeColor="accent1" w:themeTint="99"/>
           <w:u w:val="single"/>
@@ -1378,7 +1754,31 @@
           <w:szCs w:val="28"/>
           <w:lang w:val="pt-BR"/>
         </w:rPr>
-        <w:t>Link do Video mostrando o funcionamento:</w:t>
+        <w:t xml:space="preserve">Link do </w:t>
+      </w:r>
+      <w:proofErr w:type="spellStart"/>
+      <w:r>
+        <w:rPr>
+          <w:rFonts w:ascii="Calibri" w:hAnsi="Calibri" w:cs="Calibri"/>
+          <w:b/>
+          <w:bCs/>
+          <w:sz w:val="28"/>
+          <w:szCs w:val="28"/>
+          <w:lang w:val="pt-BR"/>
+        </w:rPr>
+        <w:t>Video</w:t>
+      </w:r>
+      <w:proofErr w:type="spellEnd"/>
+      <w:r>
+        <w:rPr>
+          <w:rFonts w:ascii="Calibri" w:hAnsi="Calibri" w:cs="Calibri"/>
+          <w:b/>
+          <w:bCs/>
+          <w:sz w:val="28"/>
+          <w:szCs w:val="28"/>
+          <w:lang w:val="pt-BR"/>
+        </w:rPr>
+        <w:t xml:space="preserve"> mostrando o funcionamento:</w:t>
       </w:r>
       <w:r>
         <w:rPr>
@@ -1419,16 +1819,6 @@
     </w:p>
     <w:p>
       <w:pPr>
-        <w:jc w:val="center"/>
-        <w:rPr>
-          <w:rFonts w:ascii="Calibri" w:hAnsi="Calibri" w:cs="Calibri"/>
-          <w:lang w:val="pt-BR"/>
-        </w:rPr>
-      </w:pPr>
-    </w:p>
-    <w:p>
-      <w:pPr>
-        <w:jc w:val="center"/>
         <w:rPr>
           <w:rFonts w:ascii="Calibri" w:hAnsi="Calibri" w:cs="Calibri"/>
           <w:color w:val="FF0000"/>
@@ -1530,14 +1920,6 @@
           </wp:inline>
         </w:drawing>
       </w:r>
-    </w:p>
-    <w:p>
-      <w:pPr>
-        <w:jc w:val="center"/>
-        <w:rPr>
-          <w:lang w:val="pt-BR"/>
-        </w:rPr>
-      </w:pPr>
     </w:p>
     <w:sectPr>
       <w:pgSz w:w="12240" w:h="15840"/>
@@ -2451,6 +2833,7 @@
   <w:style w:type="character" w:default="1" w:styleId="Fontepargpadro">
     <w:name w:val="Default Paragraph Font"/>
     <w:uiPriority w:val="1"/>
+    <w:semiHidden/>
     <w:unhideWhenUsed/>
   </w:style>
   <w:style w:type="table" w:default="1" w:styleId="Tabelanormal">

</xml_diff>